<commit_message>
update urenver. en solution acrcitecture
</commit_message>
<xml_diff>
--- a/docs/Technisch Verslag.docx
+++ b/docs/Technisch Verslag.docx
@@ -339,6 +339,12 @@
     <w:bookmarkEnd w:id="0" w:displacedByCustomXml="next"/>
     <w:sdt>
       <w:sdtPr>
+        <w:rPr>
+          <w:rFonts w:ascii="Arial" w:eastAsia="Arial" w:hAnsi="Arial" w:cs="Arial"/>
+          <w:color w:val="000000"/>
+          <w:sz w:val="22"/>
+          <w:szCs w:val="22"/>
+        </w:rPr>
         <w:id w:val="-1000427323"/>
         <w:docPartObj>
           <w:docPartGallery w:val="Table of Contents"/>
@@ -347,12 +353,8 @@
       </w:sdtPr>
       <w:sdtEndPr>
         <w:rPr>
-          <w:rFonts w:ascii="Arial" w:eastAsia="Arial" w:hAnsi="Arial" w:cs="Arial"/>
           <w:b/>
           <w:bCs/>
-          <w:color w:val="000000"/>
-          <w:sz w:val="22"/>
-          <w:szCs w:val="22"/>
         </w:rPr>
       </w:sdtEndPr>
       <w:sdtContent>
@@ -418,20 +420,16 @@
                 <w:noProof/>
                 <w:webHidden/>
               </w:rPr>
-            </w:r>
-            <w:r>
-              <w:rPr>
-                <w:noProof/>
-                <w:webHidden/>
-              </w:rPr>
               <w:fldChar w:fldCharType="separate"/>
             </w:r>
             <w:r>
               <w:rPr>
-                <w:noProof/>
-                <w:webHidden/>
-              </w:rPr>
-              <w:t>2</w:t>
+                <w:b/>
+                <w:bCs/>
+                <w:noProof/>
+                <w:webHidden/>
+              </w:rPr>
+              <w:t>Fout! Bladwijzer niet gedefinieerd.</w:t>
             </w:r>
             <w:r>
               <w:rPr>
@@ -500,7 +498,7 @@
                 <w:noProof/>
                 <w:webHidden/>
               </w:rPr>
-              <w:t>4</w:t>
+              <w:t>1</w:t>
             </w:r>
             <w:r>
               <w:rPr>
@@ -569,7 +567,7 @@
                 <w:noProof/>
                 <w:webHidden/>
               </w:rPr>
-              <w:t>5</w:t>
+              <w:t>1</w:t>
             </w:r>
             <w:r>
               <w:rPr>
@@ -638,7 +636,7 @@
                 <w:noProof/>
                 <w:webHidden/>
               </w:rPr>
-              <w:t>5</w:t>
+              <w:t>1</w:t>
             </w:r>
             <w:r>
               <w:rPr>
@@ -707,7 +705,7 @@
                 <w:noProof/>
                 <w:webHidden/>
               </w:rPr>
-              <w:t>5</w:t>
+              <w:t>1</w:t>
             </w:r>
             <w:r>
               <w:rPr>
@@ -776,7 +774,7 @@
                 <w:noProof/>
                 <w:webHidden/>
               </w:rPr>
-              <w:t>6</w:t>
+              <w:t>1</w:t>
             </w:r>
             <w:r>
               <w:rPr>
@@ -845,7 +843,7 @@
                 <w:noProof/>
                 <w:webHidden/>
               </w:rPr>
-              <w:t>6</w:t>
+              <w:t>1</w:t>
             </w:r>
             <w:r>
               <w:rPr>
@@ -915,7 +913,7 @@
                 <w:noProof/>
                 <w:webHidden/>
               </w:rPr>
-              <w:t>6</w:t>
+              <w:t>1</w:t>
             </w:r>
             <w:r>
               <w:rPr>
@@ -985,7 +983,7 @@
                 <w:noProof/>
                 <w:webHidden/>
               </w:rPr>
-              <w:t>6</w:t>
+              <w:t>1</w:t>
             </w:r>
             <w:r>
               <w:rPr>
@@ -1055,7 +1053,7 @@
                 <w:noProof/>
                 <w:webHidden/>
               </w:rPr>
-              <w:t>6</w:t>
+              <w:t>1</w:t>
             </w:r>
             <w:r>
               <w:rPr>
@@ -1125,7 +1123,7 @@
                 <w:noProof/>
                 <w:webHidden/>
               </w:rPr>
-              <w:t>7</w:t>
+              <w:t>1</w:t>
             </w:r>
             <w:r>
               <w:rPr>
@@ -1194,7 +1192,7 @@
                 <w:noProof/>
                 <w:webHidden/>
               </w:rPr>
-              <w:t>7</w:t>
+              <w:t>1</w:t>
             </w:r>
             <w:r>
               <w:rPr>
@@ -1263,7 +1261,7 @@
                 <w:noProof/>
                 <w:webHidden/>
               </w:rPr>
-              <w:t>8</w:t>
+              <w:t>1</w:t>
             </w:r>
             <w:r>
               <w:rPr>
@@ -1332,7 +1330,7 @@
                 <w:noProof/>
                 <w:webHidden/>
               </w:rPr>
-              <w:t>9</w:t>
+              <w:t>1</w:t>
             </w:r>
             <w:r>
               <w:rPr>
@@ -1401,7 +1399,7 @@
                 <w:noProof/>
                 <w:webHidden/>
               </w:rPr>
-              <w:t>10</w:t>
+              <w:t>1</w:t>
             </w:r>
             <w:r>
               <w:rPr>
@@ -1470,7 +1468,7 @@
                 <w:noProof/>
                 <w:webHidden/>
               </w:rPr>
-              <w:t>10</w:t>
+              <w:t>1</w:t>
             </w:r>
             <w:r>
               <w:rPr>
@@ -1539,7 +1537,7 @@
                 <w:noProof/>
                 <w:webHidden/>
               </w:rPr>
-              <w:t>13</w:t>
+              <w:t>1</w:t>
             </w:r>
             <w:r>
               <w:rPr>
@@ -1609,7 +1607,7 @@
                 <w:noProof/>
                 <w:webHidden/>
               </w:rPr>
-              <w:t>13</w:t>
+              <w:t>1</w:t>
             </w:r>
             <w:r>
               <w:rPr>
@@ -1679,7 +1677,7 @@
                 <w:noProof/>
                 <w:webHidden/>
               </w:rPr>
-              <w:t>14</w:t>
+              <w:t>1</w:t>
             </w:r>
             <w:r>
               <w:rPr>
@@ -1748,7 +1746,7 @@
                 <w:noProof/>
                 <w:webHidden/>
               </w:rPr>
-              <w:t>16</w:t>
+              <w:t>1</w:t>
             </w:r>
             <w:r>
               <w:rPr>
@@ -1818,7 +1816,7 @@
                 <w:noProof/>
                 <w:webHidden/>
               </w:rPr>
-              <w:t>16</w:t>
+              <w:t>1</w:t>
             </w:r>
             <w:r>
               <w:rPr>
@@ -1888,7 +1886,7 @@
                 <w:noProof/>
                 <w:webHidden/>
               </w:rPr>
-              <w:t>17</w:t>
+              <w:t>1</w:t>
             </w:r>
             <w:r>
               <w:rPr>
@@ -1958,7 +1956,7 @@
                 <w:noProof/>
                 <w:webHidden/>
               </w:rPr>
-              <w:t>19</w:t>
+              <w:t>1</w:t>
             </w:r>
             <w:r>
               <w:rPr>
@@ -2027,7 +2025,7 @@
                 <w:noProof/>
                 <w:webHidden/>
               </w:rPr>
-              <w:t>20</w:t>
+              <w:t>1</w:t>
             </w:r>
             <w:r>
               <w:rPr>
@@ -2096,7 +2094,7 @@
                 <w:noProof/>
                 <w:webHidden/>
               </w:rPr>
-              <w:t>20</w:t>
+              <w:t>1</w:t>
             </w:r>
             <w:r>
               <w:rPr>
@@ -2165,7 +2163,7 @@
                 <w:noProof/>
                 <w:webHidden/>
               </w:rPr>
-              <w:t>20</w:t>
+              <w:t>1</w:t>
             </w:r>
             <w:r>
               <w:rPr>
@@ -2234,7 +2232,7 @@
                 <w:noProof/>
                 <w:webHidden/>
               </w:rPr>
-              <w:t>21</w:t>
+              <w:t>1</w:t>
             </w:r>
             <w:r>
               <w:rPr>
@@ -2303,7 +2301,7 @@
                 <w:noProof/>
                 <w:webHidden/>
               </w:rPr>
-              <w:t>22</w:t>
+              <w:t>1</w:t>
             </w:r>
             <w:r>
               <w:rPr>
@@ -2372,7 +2370,7 @@
                 <w:noProof/>
                 <w:webHidden/>
               </w:rPr>
-              <w:t>23</w:t>
+              <w:t>1</w:t>
             </w:r>
             <w:r>
               <w:rPr>
@@ -2441,7 +2439,7 @@
                 <w:noProof/>
                 <w:webHidden/>
               </w:rPr>
-              <w:t>24</w:t>
+              <w:t>1</w:t>
             </w:r>
             <w:r>
               <w:rPr>
@@ -2510,7 +2508,7 @@
                 <w:noProof/>
                 <w:webHidden/>
               </w:rPr>
-              <w:t>24</w:t>
+              <w:t>1</w:t>
             </w:r>
             <w:r>
               <w:rPr>
@@ -2579,7 +2577,7 @@
                 <w:noProof/>
                 <w:webHidden/>
               </w:rPr>
-              <w:t>25</w:t>
+              <w:t>1</w:t>
             </w:r>
             <w:r>
               <w:rPr>
@@ -2649,7 +2647,7 @@
                 <w:noProof/>
                 <w:webHidden/>
               </w:rPr>
-              <w:t>25</w:t>
+              <w:t>1</w:t>
             </w:r>
             <w:r>
               <w:rPr>
@@ -2719,7 +2717,7 @@
                 <w:noProof/>
                 <w:webHidden/>
               </w:rPr>
-              <w:t>26</w:t>
+              <w:t>1</w:t>
             </w:r>
             <w:r>
               <w:rPr>
@@ -2789,7 +2787,7 @@
                 <w:noProof/>
                 <w:webHidden/>
               </w:rPr>
-              <w:t>26</w:t>
+              <w:t>1</w:t>
             </w:r>
             <w:r>
               <w:rPr>
@@ -2859,7 +2857,7 @@
                 <w:noProof/>
                 <w:webHidden/>
               </w:rPr>
-              <w:t>26</w:t>
+              <w:t>1</w:t>
             </w:r>
             <w:r>
               <w:rPr>
@@ -2928,7 +2926,7 @@
                 <w:noProof/>
                 <w:webHidden/>
               </w:rPr>
-              <w:t>27</w:t>
+              <w:t>1</w:t>
             </w:r>
             <w:r>
               <w:rPr>
@@ -2997,7 +2995,7 @@
                 <w:noProof/>
                 <w:webHidden/>
               </w:rPr>
-              <w:t>35</w:t>
+              <w:t>1</w:t>
             </w:r>
             <w:r>
               <w:rPr>
@@ -3066,7 +3064,7 @@
                 <w:noProof/>
                 <w:webHidden/>
               </w:rPr>
-              <w:t>36</w:t>
+              <w:t>1</w:t>
             </w:r>
             <w:r>
               <w:rPr>
@@ -3543,8 +3541,6 @@
         <w:widowControl w:val="0"/>
         <w:spacing w:line="240" w:lineRule="auto"/>
       </w:pPr>
-      <w:bookmarkStart w:id="13" w:name="_GoBack"/>
-      <w:bookmarkEnd w:id="13"/>
     </w:p>
     <w:p>
       <w:pPr>
@@ -3569,9 +3565,9 @@
         <w:contextualSpacing w:val="0"/>
         <w:jc w:val="both"/>
       </w:pPr>
-      <w:bookmarkStart w:id="14" w:name="h.3jhhu22yq4e" w:colFirst="0" w:colLast="0"/>
-      <w:bookmarkStart w:id="15" w:name="_Toc443484378"/>
-      <w:bookmarkEnd w:id="14"/>
+      <w:bookmarkStart w:id="13" w:name="h.3jhhu22yq4e" w:colFirst="0" w:colLast="0"/>
+      <w:bookmarkStart w:id="14" w:name="_Toc443484378"/>
+      <w:bookmarkEnd w:id="13"/>
       <w:r>
         <w:rPr>
           <w:b/>
@@ -3582,7 +3578,7 @@
         </w:rPr>
         <w:t>3.1.1 Must haves</w:t>
       </w:r>
-      <w:bookmarkEnd w:id="15"/>
+      <w:bookmarkEnd w:id="14"/>
     </w:p>
     <w:p>
       <w:pPr>
@@ -3643,9 +3639,9 @@
         <w:contextualSpacing w:val="0"/>
         <w:jc w:val="both"/>
       </w:pPr>
-      <w:bookmarkStart w:id="16" w:name="h.h664cdn5czij" w:colFirst="0" w:colLast="0"/>
-      <w:bookmarkStart w:id="17" w:name="_Toc443484379"/>
-      <w:bookmarkEnd w:id="16"/>
+      <w:bookmarkStart w:id="15" w:name="h.h664cdn5czij" w:colFirst="0" w:colLast="0"/>
+      <w:bookmarkStart w:id="16" w:name="_Toc443484379"/>
+      <w:bookmarkEnd w:id="15"/>
       <w:r>
         <w:rPr>
           <w:b/>
@@ -3656,7 +3652,7 @@
         </w:rPr>
         <w:t>3.1.2 Should haves</w:t>
       </w:r>
-      <w:bookmarkEnd w:id="17"/>
+      <w:bookmarkEnd w:id="16"/>
     </w:p>
     <w:p>
       <w:pPr>
@@ -3733,9 +3729,9 @@
         <w:contextualSpacing w:val="0"/>
         <w:jc w:val="both"/>
       </w:pPr>
-      <w:bookmarkStart w:id="18" w:name="h.d69nmg8lmrxk" w:colFirst="0" w:colLast="0"/>
-      <w:bookmarkStart w:id="19" w:name="_Toc443484380"/>
-      <w:bookmarkEnd w:id="18"/>
+      <w:bookmarkStart w:id="17" w:name="h.d69nmg8lmrxk" w:colFirst="0" w:colLast="0"/>
+      <w:bookmarkStart w:id="18" w:name="_Toc443484380"/>
+      <w:bookmarkEnd w:id="17"/>
       <w:r>
         <w:rPr>
           <w:b/>
@@ -3746,7 +3742,7 @@
         </w:rPr>
         <w:t>3.1.3 Could haves</w:t>
       </w:r>
-      <w:bookmarkEnd w:id="19"/>
+      <w:bookmarkEnd w:id="18"/>
     </w:p>
     <w:p>
       <w:pPr>
@@ -3790,9 +3786,9 @@
         <w:contextualSpacing w:val="0"/>
         <w:jc w:val="both"/>
       </w:pPr>
-      <w:bookmarkStart w:id="20" w:name="h.9avlfib9hmya" w:colFirst="0" w:colLast="0"/>
-      <w:bookmarkStart w:id="21" w:name="_Toc443484381"/>
-      <w:bookmarkEnd w:id="20"/>
+      <w:bookmarkStart w:id="19" w:name="h.9avlfib9hmya" w:colFirst="0" w:colLast="0"/>
+      <w:bookmarkStart w:id="20" w:name="_Toc443484381"/>
+      <w:bookmarkEnd w:id="19"/>
       <w:r>
         <w:rPr>
           <w:b/>
@@ -3803,7 +3799,7 @@
         </w:rPr>
         <w:t>3.1.4 Will-not haves</w:t>
       </w:r>
-      <w:bookmarkEnd w:id="21"/>
+      <w:bookmarkEnd w:id="20"/>
     </w:p>
     <w:p>
       <w:pPr>
@@ -3851,9 +3847,9 @@
         <w:contextualSpacing w:val="0"/>
         <w:jc w:val="both"/>
       </w:pPr>
-      <w:bookmarkStart w:id="22" w:name="h.emse2rhiy1a" w:colFirst="0" w:colLast="0"/>
-      <w:bookmarkStart w:id="23" w:name="_Toc443484382"/>
-      <w:bookmarkEnd w:id="22"/>
+      <w:bookmarkStart w:id="21" w:name="h.emse2rhiy1a" w:colFirst="0" w:colLast="0"/>
+      <w:bookmarkStart w:id="22" w:name="_Toc443484382"/>
+      <w:bookmarkEnd w:id="21"/>
       <w:r>
         <w:rPr>
           <w:b/>
@@ -3862,7 +3858,7 @@
         </w:rPr>
         <w:t>3.2 Use case diagram</w:t>
       </w:r>
-      <w:bookmarkEnd w:id="23"/>
+      <w:bookmarkEnd w:id="22"/>
     </w:p>
     <w:p>
       <w:r>
@@ -3898,10 +3894,10 @@
     </w:p>
     <w:p/>
     <w:p>
-      <w:bookmarkStart w:id="24" w:name="h.vlo3mpsw68iu" w:colFirst="0" w:colLast="0"/>
-      <w:bookmarkStart w:id="25" w:name="h.34unxyek3kgo" w:colFirst="0" w:colLast="0"/>
+      <w:bookmarkStart w:id="23" w:name="h.vlo3mpsw68iu" w:colFirst="0" w:colLast="0"/>
+      <w:bookmarkStart w:id="24" w:name="h.34unxyek3kgo" w:colFirst="0" w:colLast="0"/>
+      <w:bookmarkEnd w:id="23"/>
       <w:bookmarkEnd w:id="24"/>
-      <w:bookmarkEnd w:id="25"/>
       <w:r>
         <w:pict>
           <v:shapetype id="_x0000_t75" coordsize="21600,21600" o:spt="75" o:preferrelative="t" path="m@4@5l@4@11@9@11@9@5xe" filled="f" stroked="f">
@@ -3923,28 +3919,28 @@
             <v:path o:extrusionok="f" gradientshapeok="t" o:connecttype="rect"/>
             <o:lock v:ext="edit" aspectratio="t"/>
           </v:shapetype>
-          <v:shape id="_x0000_i1025" type="#_x0000_t75" style="width:483.05pt;height:293.85pt">
+          <v:shape id="_x0000_i1025" type="#_x0000_t75" style="width:483pt;height:294pt">
             <v:imagedata r:id="rId10" o:title="Usecasediagram"/>
           </v:shape>
         </w:pict>
       </w:r>
     </w:p>
     <w:p>
-      <w:bookmarkStart w:id="26" w:name="h.czs37lhoukj2" w:colFirst="0" w:colLast="0"/>
+      <w:bookmarkStart w:id="25" w:name="h.czs37lhoukj2" w:colFirst="0" w:colLast="0"/>
+      <w:bookmarkEnd w:id="25"/>
+    </w:p>
+    <w:p>
+      <w:bookmarkStart w:id="26" w:name="h.b0jak76ho9bo" w:colFirst="0" w:colLast="0"/>
       <w:bookmarkEnd w:id="26"/>
     </w:p>
     <w:p>
-      <w:bookmarkStart w:id="27" w:name="h.b0jak76ho9bo" w:colFirst="0" w:colLast="0"/>
+      <w:r>
+        <w:br w:type="page"/>
+      </w:r>
+    </w:p>
+    <w:p>
+      <w:bookmarkStart w:id="27" w:name="h.oaxzacqg2rao" w:colFirst="0" w:colLast="0"/>
       <w:bookmarkEnd w:id="27"/>
-    </w:p>
-    <w:p>
-      <w:r>
-        <w:br w:type="page"/>
-      </w:r>
-    </w:p>
-    <w:p>
-      <w:bookmarkStart w:id="28" w:name="h.oaxzacqg2rao" w:colFirst="0" w:colLast="0"/>
-      <w:bookmarkEnd w:id="28"/>
     </w:p>
     <w:p>
       <w:pPr>
@@ -3953,9 +3949,9 @@
         <w:contextualSpacing w:val="0"/>
         <w:jc w:val="both"/>
       </w:pPr>
-      <w:bookmarkStart w:id="29" w:name="h.lbdpqmhznsun" w:colFirst="0" w:colLast="0"/>
-      <w:bookmarkStart w:id="30" w:name="_Toc443484383"/>
-      <w:bookmarkEnd w:id="29"/>
+      <w:bookmarkStart w:id="28" w:name="h.lbdpqmhznsun" w:colFirst="0" w:colLast="0"/>
+      <w:bookmarkStart w:id="29" w:name="_Toc443484383"/>
+      <w:bookmarkEnd w:id="28"/>
       <w:r>
         <w:rPr>
           <w:b/>
@@ -3964,7 +3960,7 @@
         </w:rPr>
         <w:t>3.4 Use case Beschrijvingen</w:t>
       </w:r>
-      <w:bookmarkEnd w:id="30"/>
+      <w:bookmarkEnd w:id="29"/>
     </w:p>
     <w:p>
       <w:pPr>
@@ -3975,22 +3971,22 @@
           <w:szCs w:val="24"/>
         </w:rPr>
       </w:pPr>
-      <w:bookmarkStart w:id="31" w:name="h.hwnkaqek306d" w:colFirst="0" w:colLast="0"/>
+      <w:bookmarkStart w:id="30" w:name="h.hwnkaqek306d" w:colFirst="0" w:colLast="0"/>
+      <w:bookmarkEnd w:id="30"/>
+      <w:r>
+        <w:t>In de use-case beschrijvingen worden de use-cases verder uitgelegd. Elke use-case heeft een doel, wat de funct</w:t>
+      </w:r>
+      <w:r>
+        <w:t>ie van de use-case beschrijft.</w:t>
+      </w:r>
+      <w:r>
+        <w:rPr>
+          <w:b/>
+        </w:rPr>
+        <w:br/>
+      </w:r>
+      <w:bookmarkStart w:id="31" w:name="h.xpz5gjolzgj2" w:colFirst="0" w:colLast="0"/>
       <w:bookmarkEnd w:id="31"/>
-      <w:r>
-        <w:t>In de use-case beschrijvingen worden de use-cases verder uitgelegd. Elke use-case heeft een doel, wat de funct</w:t>
-      </w:r>
-      <w:r>
-        <w:t>ie van de use-case beschrijft.</w:t>
-      </w:r>
-      <w:r>
-        <w:rPr>
-          <w:b/>
-        </w:rPr>
-        <w:br/>
-      </w:r>
-      <w:bookmarkStart w:id="32" w:name="h.xpz5gjolzgj2" w:colFirst="0" w:colLast="0"/>
-      <w:bookmarkEnd w:id="32"/>
     </w:p>
     <w:tbl>
       <w:tblPr>
@@ -5992,8 +5988,8 @@
     </w:tbl>
     <w:p/>
     <w:p>
-      <w:bookmarkStart w:id="33" w:name="h.nlz7ovjaiizw" w:colFirst="0" w:colLast="0"/>
-      <w:bookmarkEnd w:id="33"/>
+      <w:bookmarkStart w:id="32" w:name="h.nlz7ovjaiizw" w:colFirst="0" w:colLast="0"/>
+      <w:bookmarkEnd w:id="32"/>
     </w:p>
     <w:p>
       <w:pPr>
@@ -6002,9 +5998,9 @@
         <w:contextualSpacing w:val="0"/>
         <w:jc w:val="both"/>
       </w:pPr>
-      <w:bookmarkStart w:id="34" w:name="h.g81xselrv54h" w:colFirst="0" w:colLast="0"/>
-      <w:bookmarkStart w:id="35" w:name="_Toc443484384"/>
-      <w:bookmarkEnd w:id="34"/>
+      <w:bookmarkStart w:id="33" w:name="h.g81xselrv54h" w:colFirst="0" w:colLast="0"/>
+      <w:bookmarkStart w:id="34" w:name="_Toc443484384"/>
+      <w:bookmarkEnd w:id="33"/>
       <w:r>
         <w:rPr>
           <w:b/>
@@ -6021,11 +6017,11 @@
         </w:rPr>
         <w:t>y Diagrammen</w:t>
       </w:r>
+      <w:bookmarkEnd w:id="34"/>
+    </w:p>
+    <w:p>
+      <w:bookmarkStart w:id="35" w:name="h.jv868511iiug" w:colFirst="0" w:colLast="0"/>
       <w:bookmarkEnd w:id="35"/>
-    </w:p>
-    <w:p>
-      <w:bookmarkStart w:id="36" w:name="h.jv868511iiug" w:colFirst="0" w:colLast="0"/>
-      <w:bookmarkEnd w:id="36"/>
       <w:r>
         <w:t xml:space="preserve">In de Activity Diagrammen worden stap voor stap uitgelegd hoe systeem in elkaar zit. In deze diagrammen wordt vanaf het opstarten behandeld hoe het systeem functioneert. Uit deze diagrammen wordt dus duidelijk hoe het aanmaken van een wasprogramma werkt, hoe een wasprogramma draait en hoe de gebruiker door de webbrowser interface profiel instellingen kan wijzigen. </w:t>
       </w:r>
@@ -6042,8 +6038,8 @@
       <w:r>
         <w:t>).</w:t>
       </w:r>
-      <w:bookmarkStart w:id="37" w:name="h.goa962jmo7vb" w:colFirst="0" w:colLast="0"/>
-      <w:bookmarkEnd w:id="37"/>
+      <w:bookmarkStart w:id="36" w:name="h.goa962jmo7vb" w:colFirst="0" w:colLast="0"/>
+      <w:bookmarkEnd w:id="36"/>
     </w:p>
     <w:p>
       <w:pPr>
@@ -6073,8 +6069,8 @@
           <w:titlePg/>
         </w:sectPr>
       </w:pPr>
-      <w:bookmarkStart w:id="38" w:name="h.vctb06j633m4" w:colFirst="0" w:colLast="0"/>
-      <w:bookmarkEnd w:id="38"/>
+      <w:bookmarkStart w:id="37" w:name="h.vctb06j633m4" w:colFirst="0" w:colLast="0"/>
+      <w:bookmarkEnd w:id="37"/>
     </w:p>
     <w:p>
       <w:pPr>
@@ -6084,7 +6080,7 @@
         <w:contextualSpacing w:val="0"/>
         <w:jc w:val="both"/>
       </w:pPr>
-      <w:bookmarkStart w:id="39" w:name="_Toc443484385"/>
+      <w:bookmarkStart w:id="38" w:name="_Toc443484385"/>
       <w:r>
         <w:rPr>
           <w:b/>
@@ -6094,7 +6090,7 @@
         <w:lastRenderedPageBreak/>
         <w:t>4. Solution architecture</w:t>
       </w:r>
-      <w:bookmarkEnd w:id="39"/>
+      <w:bookmarkEnd w:id="38"/>
       <w:r>
         <w:rPr>
           <w:b/>
@@ -6112,9 +6108,9 @@
         <w:contextualSpacing w:val="0"/>
         <w:jc w:val="both"/>
       </w:pPr>
-      <w:bookmarkStart w:id="40" w:name="h.e7gxr13ojboo" w:colFirst="0" w:colLast="0"/>
-      <w:bookmarkStart w:id="41" w:name="_Toc443484386"/>
-      <w:bookmarkEnd w:id="40"/>
+      <w:bookmarkStart w:id="39" w:name="h.e7gxr13ojboo" w:colFirst="0" w:colLast="0"/>
+      <w:bookmarkStart w:id="40" w:name="_Toc443484386"/>
+      <w:bookmarkEnd w:id="39"/>
       <w:r>
         <w:rPr>
           <w:b/>
@@ -6123,7 +6119,7 @@
         </w:rPr>
         <w:t>4.1 Klassen Diagram</w:t>
       </w:r>
-      <w:bookmarkEnd w:id="41"/>
+      <w:bookmarkEnd w:id="40"/>
     </w:p>
     <w:p>
       <w:r>
@@ -6531,9 +6527,9 @@
         <w:contextualSpacing w:val="0"/>
         <w:jc w:val="both"/>
       </w:pPr>
-      <w:bookmarkStart w:id="42" w:name="h.93jqsxaxv92p" w:colFirst="0" w:colLast="0"/>
-      <w:bookmarkStart w:id="43" w:name="_Toc443484387"/>
-      <w:bookmarkEnd w:id="42"/>
+      <w:bookmarkStart w:id="41" w:name="h.93jqsxaxv92p" w:colFirst="0" w:colLast="0"/>
+      <w:bookmarkStart w:id="42" w:name="_Toc443484387"/>
+      <w:bookmarkEnd w:id="41"/>
       <w:r>
         <w:rPr>
           <w:b/>
@@ -6542,7 +6538,7 @@
         </w:rPr>
         <w:t>4.2 Taakstructurering</w:t>
       </w:r>
-      <w:bookmarkEnd w:id="43"/>
+      <w:bookmarkEnd w:id="42"/>
     </w:p>
     <w:p>
       <w:r>
@@ -6568,9 +6564,9 @@
         <w:contextualSpacing w:val="0"/>
         <w:jc w:val="both"/>
       </w:pPr>
-      <w:bookmarkStart w:id="44" w:name="h.sroioo4340uq" w:colFirst="0" w:colLast="0"/>
-      <w:bookmarkStart w:id="45" w:name="_Toc443484388"/>
-      <w:bookmarkEnd w:id="44"/>
+      <w:bookmarkStart w:id="43" w:name="h.sroioo4340uq" w:colFirst="0" w:colLast="0"/>
+      <w:bookmarkStart w:id="44" w:name="_Toc443484388"/>
+      <w:bookmarkEnd w:id="43"/>
       <w:r>
         <w:rPr>
           <w:b/>
@@ -6581,9 +6577,11 @@
         </w:rPr>
         <w:t>4.2.1 Objecten</w:t>
       </w:r>
-      <w:bookmarkEnd w:id="45"/>
-    </w:p>
-    <w:p/>
+      <w:bookmarkEnd w:id="44"/>
+    </w:p>
+    <w:p>
+      <w:bookmarkStart w:id="45" w:name="_GoBack"/>
+    </w:p>
     <w:tbl>
       <w:tblPr>
         <w:tblStyle w:val="a5"/>
@@ -8059,11 +8057,18 @@
           </w:p>
         </w:tc>
       </w:tr>
+      <w:bookmarkEnd w:id="45"/>
     </w:tbl>
     <w:p/>
     <w:p>
       <w:r>
-        <w:t>In de opsomming van de objecten op de vorige pagina zijn alle losstaande boundary objecten van de wasmachine samengevoegd tot een object, de Washingmachine. In dit object zitten alle bijbehorende objecten van de wasmachine, zoals de deurvergrendeling, de motor en de noodknop. Een compleet overzicht van de objecten staan vermeld in de  wasmachine emulator beschrijving(Wensink, M.</w:t>
+        <w:t>In de opsomming van de objecten op de vori</w:t>
+      </w:r>
+      <w:r>
+        <w:t>ge pagina zijn alle losstaande B</w:t>
+      </w:r>
+      <w:r>
+        <w:t>oundary objecten van de wasmachine samengevoegd tot een object, de Washingmachine. In dit object zitten alle bijbehorende objecten van de wasmachine, zoals de deurvergrendeling, de motor en de noodknop. Een compleet overzicht van de objecten staan vermeld in de  wasmachine emulator beschrijving(Wensink, M.</w:t>
       </w:r>
       <w:r>
         <w:rPr>
@@ -9326,7 +9331,7 @@
           <w:noProof/>
         </w:rPr>
         <w:pict>
-          <v:shape id="_x0000_i1027" type="#_x0000_t75" style="width:451.25pt;height:324.85pt">
+          <v:shape id="_x0000_i1026" type="#_x0000_t75" style="width:451.5pt;height:324.75pt">
             <v:imagedata r:id="rId20" o:title="STD_MachineInteractionTask"/>
           </v:shape>
         </w:pict>
@@ -9468,7 +9473,7 @@
           <w:noProof/>
         </w:rPr>
         <w:pict>
-          <v:shape id="_x0000_i1026" type="#_x0000_t75" style="width:451.25pt;height:235.25pt">
+          <v:shape id="_x0000_i1027" type="#_x0000_t75" style="width:451.5pt;height:235.5pt">
             <v:imagedata r:id="rId22" o:title="UserInteractionTask"/>
           </v:shape>
         </w:pict>
@@ -12979,7 +12984,7 @@
       <w:rPr>
         <w:noProof/>
       </w:rPr>
-      <w:t>19</w:t>
+      <w:t>15</w:t>
     </w:r>
     <w:r>
       <w:fldChar w:fldCharType="end"/>
@@ -13011,6 +13016,7 @@
         <w:docPartUnique/>
       </w:docPartObj>
     </w:sdtPr>
+    <w:sdtEndPr/>
     <w:sdtContent>
       <w:p>
         <w:pPr>
@@ -15290,7 +15296,7 @@
 </file>
 
 <file path=customXml/itemProps1.xml><?xml version="1.0" encoding="utf-8"?>
-<ds:datastoreItem xmlns:ds="http://schemas.openxmlformats.org/officeDocument/2006/customXml" ds:itemID="{A68C2BE0-BE85-4A60-910C-2CA5D4D95BE2}">
+<ds:datastoreItem xmlns:ds="http://schemas.openxmlformats.org/officeDocument/2006/customXml" ds:itemID="{1DABD0B3-AAF0-4F9A-A9E2-BA1E2999ECB4}">
   <ds:schemaRefs>
     <ds:schemaRef ds:uri="http://schemas.openxmlformats.org/officeDocument/2006/bibliography"/>
   </ds:schemaRefs>

</xml_diff>